<commit_message>
With details about Word templates
</commit_message>
<xml_diff>
--- a/tmp/PYTHON-DOCX_Edition.docx
+++ b/tmp/PYTHON-DOCX_Edition.docx
@@ -200,6 +200,26 @@
       </w:r>
     </w:p>
     <w:p>
+      <w:pPr/>
+      <w:r>
+        <w:t>To create a template, open a new blank document in MS Word and in the "Home" tab, under "Styles", select "Create a Style". The styles that you will create are the ones that you will use when inserting text, in the following example "Title".</w:t>
+      </w:r>
+    </w:p>
+    <w:p>
+      <w:pPr>
+        <w:pStyle w:val="Code"/>
+      </w:pPr>
+      <w:r>
+        <w:t>document.add_paragraph('The Lord of the Rings', 'Title')</w:t>
+      </w:r>
+    </w:p>
+    <w:p>
+      <w:pPr/>
+      <w:r>
+        <w:t>You can also add pictures on your cover page.</w:t>
+      </w:r>
+    </w:p>
+    <w:p>
       <w:pPr>
         <w:pStyle w:val="Header1"/>
       </w:pPr>
@@ -680,7 +700,7 @@
         <w:pStyle w:val="Bullet1"/>
       </w:pPr>
       <w:r>
-        <w:t>Canny, S. python-docx. Retrived from https://python-docx.readthedocs.io/en/latest/#</w:t>
+        <w:t>Canny, S. python-docx. Retrived from      https://python-docx.readthedocs.io/en/latest/</w:t>
       </w:r>
     </w:p>
     <w:p>

</xml_diff>